<commit_message>
Lưu theo NCC, in , xuất excel
</commit_message>
<xml_diff>
--- a/src/main/resources/template/phieuDuTru/RptPhieuDSHangDuTru.docx
+++ b/src/main/resources/template/phieuDuTru/RptPhieuDSHangDuTru.docx
@@ -415,6 +415,28 @@
         </w:tc>
       </w:tr>
       <w:tr>
+        <w:tc>
+          <w:tcPr>
+            <w:tcW w:w="10890" w:type="dxa"/>
+            <w:gridSpan w:val="3"/>
+          </w:tcPr>
+          <w:p>
+            <w:pPr>
+              <w:jc w:val="center"/>
+            </w:pPr>
+            <w:r>
+              <w:rPr>
+                <w:b/>
+                <w:bCs/>
+                <w:sz w:val="36"/>
+                <w:szCs w:val="36"/>
+              </w:rPr>
+              <w:t>DANH SÁCH HÀNG DỰ TRÙ</w:t>
+            </w:r>
+          </w:p>
+        </w:tc>
+      </w:tr>
+      <w:tr>
         <w:trPr>
           <w:trHeight w:val="1932"/>
         </w:trPr>
@@ -429,41 +451,21 @@
               <w:rPr>
                 <w:b/>
                 <w:bCs/>
-                <w:sz w:val="36"/>
-                <w:szCs w:val="36"/>
+                <w:color w:val="FFFFFF" w:themeColor="background1"/>
+                <w:sz w:val="10"/>
+                <w:szCs w:val="10"/>
               </w:rPr>
             </w:pPr>
-          </w:p>
-          <w:p>
-            <w:pPr>
-              <w:jc w:val="center"/>
+            <w:r>
               <w:rPr>
                 <w:b/>
                 <w:bCs/>
-                <w:sz w:val="36"/>
-                <w:szCs w:val="36"/>
-              </w:rPr>
-            </w:pPr>
-            <w:r>
-              <w:rPr>
-                <w:b/>
-                <w:bCs/>
-                <w:sz w:val="36"/>
-                <w:szCs w:val="36"/>
-              </w:rPr>
-              <w:t>DANH SÁCH HÀNG DỰ TRÙ</w:t>
-            </w:r>
-          </w:p>
-          <w:p>
-            <w:pPr>
-              <w:jc w:val="center"/>
-              <w:rPr>
-                <w:b/>
-                <w:bCs/>
-                <w:sz w:val="36"/>
-                <w:szCs w:val="36"/>
-              </w:rPr>
-            </w:pPr>
+                <w:color w:val="FFFFFF" w:themeColor="background1"/>
+                <w:sz w:val="10"/>
+                <w:szCs w:val="10"/>
+              </w:rPr>
+              <w:t>Br</w:t>
+            </w:r>
           </w:p>
           <w:tbl>
             <w:tblPr>
@@ -1426,7 +1428,7 @@
                     <w:rPr>
                       <w:sz w:val="24"/>
                     </w:rPr>
-                    <w:instrText xml:space="preserve"> MERGEFIELD  $!data.supplierText  \* MERGEFORMAT </w:instrText>
+                    <w:instrText xml:space="preserve"> MERGEFIELD  $!d.nhaCungCapText  \* MERGEFORMAT </w:instrText>
                   </w:r>
                   <w:r>
                     <w:rPr>
@@ -1439,7 +1441,7 @@
                       <w:noProof/>
                       <w:sz w:val="24"/>
                     </w:rPr>
-                    <w:t>«$!data.supplierText»</w:t>
+                    <w:t>«$!d.nhaCungCapText»</w:t>
                   </w:r>
                   <w:r>
                     <w:rPr>
@@ -1559,6 +1561,7 @@
         </w:tc>
       </w:tr>
     </w:tbl>
+    <w:p/>
     <w:p/>
     <w:p/>
     <w:sectPr>
@@ -1969,7 +1972,7 @@
   <w:style w:type="paragraph" w:default="1" w:styleId="Normal">
     <w:name w:val="Normal"/>
     <w:qFormat/>
-    <w:rsid w:val="0025293A"/>
+    <w:rsid w:val="00E809B1"/>
   </w:style>
   <w:style w:type="character" w:default="1" w:styleId="DefaultParagraphFont">
     <w:name w:val="Default Paragraph Font"/>

</xml_diff>